<commit_message>
added lab2, modified exit task
</commit_message>
<xml_diff>
--- a/Exit task/Vera_Yakimovich_Exit Task.docx
+++ b/Exit task/Vera_Yakimovich_Exit Task.docx
@@ -106,15 +106,7 @@
           <w:sz w:val="40"/>
           <w:szCs w:val="40"/>
         </w:rPr>
-        <w:t>S</w:t>
-      </w:r>
-      <w:r>
-        <w:rPr>
-          <w:rFonts w:cs="Arial"/>
-          <w:sz w:val="40"/>
-          <w:szCs w:val="40"/>
-        </w:rPr>
-        <w:t xml:space="preserve">olution </w:t>
+        <w:t xml:space="preserve">Solution </w:t>
       </w:r>
       <w:r>
         <w:rPr>
@@ -248,7 +240,7 @@
                 <w:sz w:val="22"/>
                 <w:szCs w:val="22"/>
               </w:rPr>
-              <w:t>0</w:t>
+              <w:t>07</w:t>
             </w:r>
             <w:r>
               <w:rPr>
@@ -258,7 +250,7 @@
                 <w:sz w:val="22"/>
                 <w:szCs w:val="22"/>
               </w:rPr>
-              <w:t>7</w:t>
+              <w:t>/2</w:t>
             </w:r>
             <w:r>
               <w:rPr>
@@ -268,37 +260,7 @@
                 <w:sz w:val="22"/>
                 <w:szCs w:val="22"/>
               </w:rPr>
-              <w:t>/2</w:t>
-            </w:r>
-            <w:r>
-              <w:rPr>
-                <w:rFonts w:ascii="Arial" w:hAnsi="Arial" w:cs="Arial"/>
-                <w:i/>
-                <w:iCs/>
-                <w:sz w:val="22"/>
-                <w:szCs w:val="22"/>
-              </w:rPr>
-              <w:t>5</w:t>
-            </w:r>
-            <w:r>
-              <w:rPr>
-                <w:rFonts w:ascii="Arial" w:hAnsi="Arial" w:cs="Arial"/>
-                <w:i/>
-                <w:iCs/>
-                <w:sz w:val="22"/>
-                <w:szCs w:val="22"/>
-              </w:rPr>
-              <w:t>/201</w:t>
-            </w:r>
-            <w:r>
-              <w:rPr>
-                <w:rFonts w:ascii="Arial" w:hAnsi="Arial" w:cs="Arial"/>
-                <w:i/>
-                <w:iCs/>
-                <w:sz w:val="22"/>
-                <w:szCs w:val="22"/>
-              </w:rPr>
-              <w:t>3</w:t>
+              <w:t>5/2013</w:t>
             </w:r>
           </w:p>
         </w:tc>
@@ -948,8 +910,76 @@
     <w:p>
       <w:pPr>
         <w:pStyle w:val="aff8"/>
+        <w:numPr>
+          <w:ilvl w:val="0"/>
+          <w:numId w:val="25"/>
+        </w:numPr>
         <w:rPr>
           <w:sz w:val="24"/>
+          <w:szCs w:val="24"/>
+        </w:rPr>
+      </w:pPr>
+      <w:r>
+        <w:rPr>
+          <w:sz w:val="24"/>
+          <w:szCs w:val="24"/>
+        </w:rPr>
+        <w:t>Analytic department will work more effective</w:t>
+      </w:r>
+      <w:r>
+        <w:rPr>
+          <w:sz w:val="24"/>
+          <w:szCs w:val="24"/>
+        </w:rPr>
+        <w:t xml:space="preserve"> with lesser labor costs.</w:t>
+      </w:r>
+    </w:p>
+    <w:p>
+      <w:pPr>
+        <w:pStyle w:val="aff8"/>
+        <w:numPr>
+          <w:ilvl w:val="0"/>
+          <w:numId w:val="25"/>
+        </w:numPr>
+        <w:rPr>
+          <w:sz w:val="24"/>
+          <w:szCs w:val="24"/>
+        </w:rPr>
+      </w:pPr>
+      <w:r>
+        <w:rPr>
+          <w:sz w:val="24"/>
+          <w:szCs w:val="24"/>
+        </w:rPr>
+        <w:t xml:space="preserve">DWH will </w:t>
+      </w:r>
+      <w:r>
+        <w:rPr>
+          <w:sz w:val="24"/>
+          <w:szCs w:val="24"/>
+        </w:rPr>
+        <w:t xml:space="preserve">be able to </w:t>
+      </w:r>
+      <w:r>
+        <w:rPr>
+          <w:sz w:val="24"/>
+          <w:szCs w:val="24"/>
+        </w:rPr>
+        <w:t>solve analytical problems for a wide range of data covering all areas of the company</w:t>
+      </w:r>
+      <w:r>
+        <w:rPr>
+          <w:sz w:val="24"/>
+          <w:szCs w:val="24"/>
+        </w:rPr>
+        <w:t>.</w:t>
+      </w:r>
+    </w:p>
+    <w:p>
+      <w:pPr>
+        <w:pStyle w:val="aff8"/>
+        <w:rPr>
+          <w:sz w:val="28"/>
           <w:szCs w:val="24"/>
         </w:rPr>
       </w:pPr>
@@ -1246,15 +1276,7 @@
                 <w:sz w:val="24"/>
                 <w:szCs w:val="24"/>
               </w:rPr>
-              <w:t>Product hierarchy is very stick. One product can belong only to one category. This belonging can change</w:t>
-            </w:r>
-            <w:r>
-              <w:rPr>
-                <w:b w:val="0"/>
-                <w:sz w:val="24"/>
-                <w:szCs w:val="24"/>
-              </w:rPr>
-              <w:t>.</w:t>
+              <w:t>Product hierarchy is very stick. One product can belong only to one category. This belonging can change.</w:t>
             </w:r>
           </w:p>
         </w:tc>
@@ -1302,8 +1324,6 @@
               </w:rPr>
               <w:t>, so it can have different meashures.</w:t>
             </w:r>
-            <w:bookmarkStart w:id="5" w:name="_GoBack"/>
-            <w:bookmarkEnd w:id="5"/>
           </w:p>
         </w:tc>
       </w:tr>
@@ -1340,7 +1360,7 @@
           <w:szCs w:val="24"/>
         </w:rPr>
       </w:pPr>
-      <w:bookmarkStart w:id="6" w:name="_Toc320774869"/>
+      <w:bookmarkStart w:id="5" w:name="_Toc320774869"/>
       <w:r>
         <w:rPr>
           <w:sz w:val="24"/>
@@ -1348,7 +1368,7 @@
         </w:rPr>
         <w:t>Technical Requirements</w:t>
       </w:r>
-      <w:bookmarkEnd w:id="6"/>
+      <w:bookmarkEnd w:id="5"/>
     </w:p>
     <w:tbl>
       <w:tblPr>
@@ -1428,15 +1448,68 @@
                 <w:sz w:val="24"/>
                 <w:szCs w:val="24"/>
               </w:rPr>
-              <w:t>The system must be able to transfer the data into different languages</w:t>
-            </w:r>
-            <w:r>
+              <w:t>The system must be able to transfer the data into different languages.</w:t>
+            </w:r>
+          </w:p>
+        </w:tc>
+      </w:tr>
+      <w:tr>
+        <w:tc>
+          <w:tcPr>
+            <w:cnfStyle w:val="001000000000" w:firstRow="0" w:lastRow="0" w:firstColumn="1" w:lastColumn="0" w:oddVBand="0" w:evenVBand="0" w:oddHBand="0" w:evenHBand="0" w:firstRowFirstColumn="0" w:firstRowLastColumn="0" w:lastRowFirstColumn="0" w:lastRowLastColumn="0"/>
+            <w:tcW w:w="9573" w:type="dxa"/>
+          </w:tcPr>
+          <w:p>
+            <w:pPr>
               <w:rPr>
                 <w:b w:val="0"/>
                 <w:sz w:val="24"/>
                 <w:szCs w:val="24"/>
               </w:rPr>
+            </w:pPr>
+            <w:r>
+              <w:rPr>
+                <w:b w:val="0"/>
+                <w:sz w:val="24"/>
+                <w:szCs w:val="24"/>
+              </w:rPr>
+              <w:t>Backup of the system should be made every first day of the month</w:t>
+            </w:r>
+            <w:r>
+              <w:rPr>
+                <w:b w:val="0"/>
+                <w:sz w:val="24"/>
+                <w:szCs w:val="24"/>
+              </w:rPr>
               <w:t>.</w:t>
+            </w:r>
+          </w:p>
+        </w:tc>
+      </w:tr>
+      <w:tr>
+        <w:trPr>
+          <w:cnfStyle w:val="000000100000" w:firstRow="0" w:lastRow="0" w:firstColumn="0" w:lastColumn="0" w:oddVBand="0" w:evenVBand="0" w:oddHBand="1" w:evenHBand="0" w:firstRowFirstColumn="0" w:firstRowLastColumn="0" w:lastRowFirstColumn="0" w:lastRowLastColumn="0"/>
+        </w:trPr>
+        <w:tc>
+          <w:tcPr>
+            <w:cnfStyle w:val="001000000000" w:firstRow="0" w:lastRow="0" w:firstColumn="1" w:lastColumn="0" w:oddVBand="0" w:evenVBand="0" w:oddHBand="0" w:evenHBand="0" w:firstRowFirstColumn="0" w:firstRowLastColumn="0" w:lastRowFirstColumn="0" w:lastRowLastColumn="0"/>
+            <w:tcW w:w="9573" w:type="dxa"/>
+          </w:tcPr>
+          <w:p>
+            <w:pPr>
+              <w:rPr>
+                <w:b w:val="0"/>
+                <w:sz w:val="24"/>
+                <w:szCs w:val="24"/>
+              </w:rPr>
+            </w:pPr>
+            <w:r>
+              <w:rPr>
+                <w:b w:val="0"/>
+                <w:sz w:val="24"/>
+                <w:szCs w:val="24"/>
+              </w:rPr>
+              <w:t>Data is considered relevant for 3 years. The remaining data has to be sent to the archive.</w:t>
             </w:r>
           </w:p>
         </w:tc>
@@ -1472,7 +1545,7 @@
           <w:szCs w:val="24"/>
         </w:rPr>
       </w:pPr>
-      <w:bookmarkStart w:id="7" w:name="_Toc320774870"/>
+      <w:bookmarkStart w:id="6" w:name="_Toc320774870"/>
       <w:r>
         <w:rPr>
           <w:szCs w:val="24"/>
@@ -1486,7 +1559,7 @@
         <w:lastRenderedPageBreak/>
         <w:t>Solution Sketch</w:t>
       </w:r>
-      <w:bookmarkEnd w:id="7"/>
+      <w:bookmarkEnd w:id="6"/>
     </w:p>
     <w:p>
       <w:pPr>
@@ -1496,7 +1569,7 @@
           <w:szCs w:val="24"/>
         </w:rPr>
       </w:pPr>
-      <w:bookmarkStart w:id="8" w:name="_Toc320774871"/>
+      <w:bookmarkStart w:id="7" w:name="_Toc320774871"/>
       <w:r>
         <w:rPr>
           <w:sz w:val="24"/>
@@ -1504,7 +1577,7 @@
         </w:rPr>
         <w:t>Source Tables structure</w:t>
       </w:r>
-      <w:bookmarkEnd w:id="8"/>
+      <w:bookmarkEnd w:id="7"/>
     </w:p>
     <w:p>
       <w:pPr>
@@ -4435,7 +4508,7 @@
           <w:szCs w:val="24"/>
         </w:rPr>
       </w:pPr>
-      <w:bookmarkStart w:id="9" w:name="_Toc320774872"/>
+      <w:bookmarkStart w:id="8" w:name="_Toc320774872"/>
       <w:r>
         <w:rPr>
           <w:sz w:val="24"/>
@@ -4444,7 +4517,7 @@
         <w:lastRenderedPageBreak/>
         <w:t>Summarize Data Plan</w:t>
       </w:r>
-      <w:bookmarkEnd w:id="9"/>
+      <w:bookmarkEnd w:id="8"/>
     </w:p>
     <w:p>
       <w:pPr>
@@ -4512,7 +4585,7 @@
           <w:szCs w:val="24"/>
         </w:rPr>
       </w:pPr>
-      <w:bookmarkStart w:id="10" w:name="_Toc320774873"/>
+      <w:bookmarkStart w:id="9" w:name="_Toc320774873"/>
       <w:r>
         <w:rPr>
           <w:szCs w:val="24"/>
@@ -4526,7 +4599,7 @@
         <w:lastRenderedPageBreak/>
         <w:t>DWH Solution Concept</w:t>
       </w:r>
-      <w:bookmarkEnd w:id="10"/>
+      <w:bookmarkEnd w:id="9"/>
     </w:p>
     <w:p>
       <w:pPr>
@@ -4551,7 +4624,7 @@
           <w:szCs w:val="24"/>
         </w:rPr>
       </w:pPr>
-      <w:bookmarkStart w:id="11" w:name="_Toc320774874"/>
+      <w:bookmarkStart w:id="10" w:name="_Toc320774874"/>
       <w:r>
         <w:rPr>
           <w:sz w:val="24"/>
@@ -4559,7 +4632,7 @@
         </w:rPr>
         <w:t>Logical Diagram</w:t>
       </w:r>
-      <w:bookmarkEnd w:id="11"/>
+      <w:bookmarkEnd w:id="10"/>
     </w:p>
     <w:p>
       <w:pPr>
@@ -4615,7 +4688,7 @@
     </w:p>
     <w:tbl>
       <w:tblPr>
-        <w:tblStyle w:val="aff7"/>
+        <w:tblStyle w:val="1-5"/>
         <w:tblW w:w="0" w:type="auto"/>
         <w:tblLook w:val="04A0" w:firstRow="1" w:lastRow="0" w:firstColumn="1" w:lastColumn="0" w:noHBand="0" w:noVBand="1"/>
       </w:tblPr>
@@ -4624,8 +4697,12 @@
         <w:gridCol w:w="6913"/>
       </w:tblGrid>
       <w:tr>
+        <w:trPr>
+          <w:cnfStyle w:val="100000000000" w:firstRow="1" w:lastRow="0" w:firstColumn="0" w:lastColumn="0" w:oddVBand="0" w:evenVBand="0" w:oddHBand="0" w:evenHBand="0" w:firstRowFirstColumn="0" w:firstRowLastColumn="0" w:lastRowFirstColumn="0" w:lastRowLastColumn="0"/>
+        </w:trPr>
         <w:tc>
           <w:tcPr>
+            <w:cnfStyle w:val="001000000000" w:firstRow="0" w:lastRow="0" w:firstColumn="1" w:lastColumn="0" w:oddVBand="0" w:evenVBand="0" w:oddHBand="0" w:evenHBand="0" w:firstRowFirstColumn="0" w:firstRowLastColumn="0" w:lastRowFirstColumn="0" w:lastRowLastColumn="0"/>
             <w:tcW w:w="2660" w:type="dxa"/>
           </w:tcPr>
           <w:p>
@@ -4652,6 +4729,7 @@
           <w:p>
             <w:pPr>
               <w:jc w:val="center"/>
+              <w:cnfStyle w:val="100000000000" w:firstRow="1" w:lastRow="0" w:firstColumn="0" w:lastColumn="0" w:oddVBand="0" w:evenVBand="0" w:oddHBand="0" w:evenHBand="0" w:firstRowFirstColumn="0" w:firstRowLastColumn="0" w:lastRowFirstColumn="0" w:lastRowLastColumn="0"/>
               <w:rPr>
                 <w:sz w:val="24"/>
                 <w:szCs w:val="24"/>
@@ -4668,8 +4746,12 @@
         </w:tc>
       </w:tr>
       <w:tr>
+        <w:trPr>
+          <w:cnfStyle w:val="000000100000" w:firstRow="0" w:lastRow="0" w:firstColumn="0" w:lastColumn="0" w:oddVBand="0" w:evenVBand="0" w:oddHBand="1" w:evenHBand="0" w:firstRowFirstColumn="0" w:firstRowLastColumn="0" w:lastRowFirstColumn="0" w:lastRowLastColumn="0"/>
+        </w:trPr>
         <w:tc>
           <w:tcPr>
+            <w:cnfStyle w:val="001000000000" w:firstRow="0" w:lastRow="0" w:firstColumn="1" w:lastColumn="0" w:oddVBand="0" w:evenVBand="0" w:oddHBand="0" w:evenHBand="0" w:firstRowFirstColumn="0" w:firstRowLastColumn="0" w:lastRowFirstColumn="0" w:lastRowLastColumn="0"/>
             <w:tcW w:w="2660" w:type="dxa"/>
           </w:tcPr>
           <w:p>
@@ -4695,6 +4777,7 @@
           </w:tcPr>
           <w:p>
             <w:pPr>
+              <w:cnfStyle w:val="000000100000" w:firstRow="0" w:lastRow="0" w:firstColumn="0" w:lastColumn="0" w:oddVBand="0" w:evenVBand="0" w:oddHBand="1" w:evenHBand="0" w:firstRowFirstColumn="0" w:firstRowLastColumn="0" w:lastRowFirstColumn="0" w:lastRowLastColumn="0"/>
               <w:rPr>
                 <w:sz w:val="24"/>
                 <w:szCs w:val="24"/>
@@ -4711,8 +4794,12 @@
         </w:tc>
       </w:tr>
       <w:tr>
+        <w:trPr>
+          <w:cnfStyle w:val="000000010000" w:firstRow="0" w:lastRow="0" w:firstColumn="0" w:lastColumn="0" w:oddVBand="0" w:evenVBand="0" w:oddHBand="0" w:evenHBand="1" w:firstRowFirstColumn="0" w:firstRowLastColumn="0" w:lastRowFirstColumn="0" w:lastRowLastColumn="0"/>
+        </w:trPr>
         <w:tc>
           <w:tcPr>
+            <w:cnfStyle w:val="001000000000" w:firstRow="0" w:lastRow="0" w:firstColumn="1" w:lastColumn="0" w:oddVBand="0" w:evenVBand="0" w:oddHBand="0" w:evenHBand="0" w:firstRowFirstColumn="0" w:firstRowLastColumn="0" w:lastRowFirstColumn="0" w:lastRowLastColumn="0"/>
             <w:tcW w:w="2660" w:type="dxa"/>
           </w:tcPr>
           <w:p>
@@ -4738,6 +4825,7 @@
           </w:tcPr>
           <w:p>
             <w:pPr>
+              <w:cnfStyle w:val="000000010000" w:firstRow="0" w:lastRow="0" w:firstColumn="0" w:lastColumn="0" w:oddVBand="0" w:evenVBand="0" w:oddHBand="0" w:evenHBand="1" w:firstRowFirstColumn="0" w:firstRowLastColumn="0" w:lastRowFirstColumn="0" w:lastRowLastColumn="0"/>
               <w:rPr>
                 <w:sz w:val="24"/>
                 <w:szCs w:val="24"/>
@@ -4754,8 +4842,12 @@
         </w:tc>
       </w:tr>
       <w:tr>
+        <w:trPr>
+          <w:cnfStyle w:val="000000100000" w:firstRow="0" w:lastRow="0" w:firstColumn="0" w:lastColumn="0" w:oddVBand="0" w:evenVBand="0" w:oddHBand="1" w:evenHBand="0" w:firstRowFirstColumn="0" w:firstRowLastColumn="0" w:lastRowFirstColumn="0" w:lastRowLastColumn="0"/>
+        </w:trPr>
         <w:tc>
           <w:tcPr>
+            <w:cnfStyle w:val="001000000000" w:firstRow="0" w:lastRow="0" w:firstColumn="1" w:lastColumn="0" w:oddVBand="0" w:evenVBand="0" w:oddHBand="0" w:evenHBand="0" w:firstRowFirstColumn="0" w:firstRowLastColumn="0" w:lastRowFirstColumn="0" w:lastRowLastColumn="0"/>
             <w:tcW w:w="2660" w:type="dxa"/>
           </w:tcPr>
           <w:p>
@@ -4783,6 +4875,7 @@
           </w:tcPr>
           <w:p>
             <w:pPr>
+              <w:cnfStyle w:val="000000100000" w:firstRow="0" w:lastRow="0" w:firstColumn="0" w:lastColumn="0" w:oddVBand="0" w:evenVBand="0" w:oddHBand="1" w:evenHBand="0" w:firstRowFirstColumn="0" w:firstRowLastColumn="0" w:lastRowFirstColumn="0" w:lastRowLastColumn="0"/>
               <w:rPr>
                 <w:sz w:val="24"/>
                 <w:szCs w:val="24"/>
@@ -4799,8 +4892,12 @@
         </w:tc>
       </w:tr>
       <w:tr>
+        <w:trPr>
+          <w:cnfStyle w:val="000000010000" w:firstRow="0" w:lastRow="0" w:firstColumn="0" w:lastColumn="0" w:oddVBand="0" w:evenVBand="0" w:oddHBand="0" w:evenHBand="1" w:firstRowFirstColumn="0" w:firstRowLastColumn="0" w:lastRowFirstColumn="0" w:lastRowLastColumn="0"/>
+        </w:trPr>
         <w:tc>
           <w:tcPr>
+            <w:cnfStyle w:val="001000000000" w:firstRow="0" w:lastRow="0" w:firstColumn="1" w:lastColumn="0" w:oddVBand="0" w:evenVBand="0" w:oddHBand="0" w:evenHBand="0" w:firstRowFirstColumn="0" w:firstRowLastColumn="0" w:lastRowFirstColumn="0" w:lastRowLastColumn="0"/>
             <w:tcW w:w="2660" w:type="dxa"/>
           </w:tcPr>
           <w:p>
@@ -4826,6 +4923,7 @@
           </w:tcPr>
           <w:p>
             <w:pPr>
+              <w:cnfStyle w:val="000000010000" w:firstRow="0" w:lastRow="0" w:firstColumn="0" w:lastColumn="0" w:oddVBand="0" w:evenVBand="0" w:oddHBand="0" w:evenHBand="1" w:firstRowFirstColumn="0" w:firstRowLastColumn="0" w:lastRowFirstColumn="0" w:lastRowLastColumn="0"/>
               <w:rPr>
                 <w:sz w:val="24"/>
                 <w:szCs w:val="24"/>
@@ -4843,10 +4941,12 @@
       </w:tr>
       <w:tr>
         <w:trPr>
+          <w:cnfStyle w:val="000000100000" w:firstRow="0" w:lastRow="0" w:firstColumn="0" w:lastColumn="0" w:oddVBand="0" w:evenVBand="0" w:oddHBand="1" w:evenHBand="0" w:firstRowFirstColumn="0" w:firstRowLastColumn="0" w:lastRowFirstColumn="0" w:lastRowLastColumn="0"/>
           <w:trHeight w:val="78"/>
         </w:trPr>
         <w:tc>
           <w:tcPr>
+            <w:cnfStyle w:val="001000000000" w:firstRow="0" w:lastRow="0" w:firstColumn="1" w:lastColumn="0" w:oddVBand="0" w:evenVBand="0" w:oddHBand="0" w:evenHBand="0" w:firstRowFirstColumn="0" w:firstRowLastColumn="0" w:lastRowFirstColumn="0" w:lastRowLastColumn="0"/>
             <w:tcW w:w="2660" w:type="dxa"/>
           </w:tcPr>
           <w:p>
@@ -4874,6 +4974,7 @@
           </w:tcPr>
           <w:p>
             <w:pPr>
+              <w:cnfStyle w:val="000000100000" w:firstRow="0" w:lastRow="0" w:firstColumn="0" w:lastColumn="0" w:oddVBand="0" w:evenVBand="0" w:oddHBand="1" w:evenHBand="0" w:firstRowFirstColumn="0" w:firstRowLastColumn="0" w:lastRowFirstColumn="0" w:lastRowLastColumn="0"/>
               <w:rPr>
                 <w:sz w:val="24"/>
                 <w:szCs w:val="24"/>
@@ -4907,7 +5008,7 @@
           <w:szCs w:val="24"/>
         </w:rPr>
       </w:pPr>
-      <w:bookmarkStart w:id="12" w:name="_Toc320774875"/>
+      <w:bookmarkStart w:id="11" w:name="_Toc320774875"/>
       <w:r>
         <w:rPr>
           <w:sz w:val="24"/>
@@ -4916,7 +5017,7 @@
         <w:lastRenderedPageBreak/>
         <w:t>Physical diagram</w:t>
       </w:r>
-      <w:bookmarkEnd w:id="12"/>
+      <w:bookmarkEnd w:id="11"/>
     </w:p>
     <w:p>
       <w:pPr>
@@ -4986,8 +5087,8 @@
           <w:szCs w:val="24"/>
         </w:rPr>
       </w:pPr>
-      <w:bookmarkStart w:id="13" w:name="_Toc320774876"/>
-      <w:bookmarkStart w:id="14" w:name="_Hlk320774144"/>
+      <w:bookmarkStart w:id="12" w:name="_Toc320774876"/>
+      <w:bookmarkStart w:id="13" w:name="_Hlk320774144"/>
       <w:r>
         <w:rPr>
           <w:sz w:val="24"/>
@@ -5003,9 +5104,9 @@
         <w:lastRenderedPageBreak/>
         <w:t>Dimensions</w:t>
       </w:r>
-      <w:bookmarkEnd w:id="13"/>
+      <w:bookmarkEnd w:id="12"/>
     </w:p>
-    <w:bookmarkEnd w:id="14"/>
+    <w:bookmarkEnd w:id="13"/>
     <w:p>
       <w:pPr>
         <w:rPr>
@@ -5022,8 +5123,8 @@
           <w:szCs w:val="24"/>
         </w:rPr>
       </w:pPr>
-      <w:bookmarkStart w:id="15" w:name="_Hlk320774156"/>
-      <w:bookmarkStart w:id="16" w:name="_Toc320774877"/>
+      <w:bookmarkStart w:id="14" w:name="_Hlk320774156"/>
+      <w:bookmarkStart w:id="15" w:name="_Toc320774877"/>
       <w:r>
         <w:rPr>
           <w:sz w:val="24"/>
@@ -5031,7 +5132,7 @@
         </w:rPr>
         <w:t xml:space="preserve">Dimension </w:t>
       </w:r>
-      <w:bookmarkEnd w:id="15"/>
+      <w:bookmarkEnd w:id="14"/>
       <w:r>
         <w:rPr>
           <w:sz w:val="24"/>
@@ -5039,7 +5140,7 @@
         </w:rPr>
         <w:t>Types</w:t>
       </w:r>
-      <w:bookmarkEnd w:id="16"/>
+      <w:bookmarkEnd w:id="15"/>
     </w:p>
     <w:tbl>
       <w:tblPr>
@@ -6000,7 +6101,7 @@
           <w:szCs w:val="24"/>
         </w:rPr>
       </w:pPr>
-      <w:bookmarkStart w:id="17" w:name="_Toc320774878"/>
+      <w:bookmarkStart w:id="16" w:name="_Toc320774878"/>
       <w:r>
         <w:rPr>
           <w:sz w:val="24"/>
@@ -6016,7 +6117,7 @@
         <w:lastRenderedPageBreak/>
         <w:t xml:space="preserve">Dimension </w:t>
       </w:r>
-      <w:bookmarkStart w:id="18" w:name="_Hlk320506294"/>
+      <w:bookmarkStart w:id="17" w:name="_Hlk320506294"/>
       <w:r>
         <w:rPr>
           <w:sz w:val="24"/>
@@ -6024,8 +6125,8 @@
         </w:rPr>
         <w:t>Hierarchies</w:t>
       </w:r>
+      <w:bookmarkEnd w:id="16"/>
       <w:bookmarkEnd w:id="17"/>
-      <w:bookmarkEnd w:id="18"/>
     </w:p>
     <w:p>
       <w:pPr>
@@ -7329,7 +7430,7 @@
           <w:szCs w:val="24"/>
         </w:rPr>
       </w:pPr>
-      <w:bookmarkStart w:id="19" w:name="_Toc320774879"/>
+      <w:bookmarkStart w:id="18" w:name="_Toc320774879"/>
       <w:r>
         <w:rPr>
           <w:sz w:val="24"/>
@@ -7337,7 +7438,7 @@
         </w:rPr>
         <w:t>Facts</w:t>
       </w:r>
-      <w:bookmarkEnd w:id="19"/>
+      <w:bookmarkEnd w:id="18"/>
     </w:p>
     <w:p>
       <w:pPr>
@@ -7378,7 +7479,7 @@
           <w:szCs w:val="24"/>
         </w:rPr>
       </w:pPr>
-      <w:bookmarkStart w:id="20" w:name="_Toc320774880"/>
+      <w:bookmarkStart w:id="19" w:name="_Toc320774880"/>
       <w:r>
         <w:rPr>
           <w:sz w:val="24"/>
@@ -7386,7 +7487,7 @@
         </w:rPr>
         <w:t>Facts Aggregations</w:t>
       </w:r>
-      <w:bookmarkEnd w:id="20"/>
+      <w:bookmarkEnd w:id="19"/>
     </w:p>
     <w:p>
       <w:pPr>
@@ -7480,7 +7581,7 @@
     </w:p>
     <w:tbl>
       <w:tblPr>
-        <w:tblStyle w:val="aff7"/>
+        <w:tblStyle w:val="1-5"/>
         <w:tblW w:w="0" w:type="auto"/>
         <w:tblLook w:val="04A0" w:firstRow="1" w:lastRow="0" w:firstColumn="1" w:lastColumn="0" w:noHBand="0" w:noVBand="1"/>
       </w:tblPr>
@@ -7489,8 +7590,12 @@
         <w:gridCol w:w="4787"/>
       </w:tblGrid>
       <w:tr>
+        <w:trPr>
+          <w:cnfStyle w:val="100000000000" w:firstRow="1" w:lastRow="0" w:firstColumn="0" w:lastColumn="0" w:oddVBand="0" w:evenVBand="0" w:oddHBand="0" w:evenHBand="0" w:firstRowFirstColumn="0" w:firstRowLastColumn="0" w:lastRowFirstColumn="0" w:lastRowLastColumn="0"/>
+        </w:trPr>
         <w:tc>
           <w:tcPr>
+            <w:cnfStyle w:val="001000000000" w:firstRow="0" w:lastRow="0" w:firstColumn="1" w:lastColumn="0" w:oddVBand="0" w:evenVBand="0" w:oddHBand="0" w:evenHBand="0" w:firstRowFirstColumn="0" w:firstRowLastColumn="0" w:lastRowFirstColumn="0" w:lastRowLastColumn="0"/>
             <w:tcW w:w="4786" w:type="dxa"/>
           </w:tcPr>
           <w:p>
@@ -7515,6 +7620,7 @@
           </w:tcPr>
           <w:p>
             <w:pPr>
+              <w:cnfStyle w:val="100000000000" w:firstRow="1" w:lastRow="0" w:firstColumn="0" w:lastColumn="0" w:oddVBand="0" w:evenVBand="0" w:oddHBand="0" w:evenHBand="0" w:firstRowFirstColumn="0" w:firstRowLastColumn="0" w:lastRowFirstColumn="0" w:lastRowLastColumn="0"/>
               <w:rPr>
                 <w:sz w:val="24"/>
                 <w:szCs w:val="24"/>
@@ -7531,8 +7637,12 @@
         </w:tc>
       </w:tr>
       <w:tr>
+        <w:trPr>
+          <w:cnfStyle w:val="000000100000" w:firstRow="0" w:lastRow="0" w:firstColumn="0" w:lastColumn="0" w:oddVBand="0" w:evenVBand="0" w:oddHBand="1" w:evenHBand="0" w:firstRowFirstColumn="0" w:firstRowLastColumn="0" w:lastRowFirstColumn="0" w:lastRowLastColumn="0"/>
+        </w:trPr>
         <w:tc>
           <w:tcPr>
+            <w:cnfStyle w:val="001000000000" w:firstRow="0" w:lastRow="0" w:firstColumn="1" w:lastColumn="0" w:oddVBand="0" w:evenVBand="0" w:oddHBand="0" w:evenHBand="0" w:firstRowFirstColumn="0" w:firstRowLastColumn="0" w:lastRowFirstColumn="0" w:lastRowLastColumn="0"/>
             <w:tcW w:w="4786" w:type="dxa"/>
           </w:tcPr>
           <w:p>
@@ -7557,6 +7667,7 @@
           </w:tcPr>
           <w:p>
             <w:pPr>
+              <w:cnfStyle w:val="000000100000" w:firstRow="0" w:lastRow="0" w:firstColumn="0" w:lastColumn="0" w:oddVBand="0" w:evenVBand="0" w:oddHBand="1" w:evenHBand="0" w:firstRowFirstColumn="0" w:firstRowLastColumn="0" w:lastRowFirstColumn="0" w:lastRowLastColumn="0"/>
               <w:rPr>
                 <w:sz w:val="24"/>
                 <w:szCs w:val="24"/>
@@ -7573,8 +7684,12 @@
         </w:tc>
       </w:tr>
       <w:tr>
+        <w:trPr>
+          <w:cnfStyle w:val="000000010000" w:firstRow="0" w:lastRow="0" w:firstColumn="0" w:lastColumn="0" w:oddVBand="0" w:evenVBand="0" w:oddHBand="0" w:evenHBand="1" w:firstRowFirstColumn="0" w:firstRowLastColumn="0" w:lastRowFirstColumn="0" w:lastRowLastColumn="0"/>
+        </w:trPr>
         <w:tc>
           <w:tcPr>
+            <w:cnfStyle w:val="001000000000" w:firstRow="0" w:lastRow="0" w:firstColumn="1" w:lastColumn="0" w:oddVBand="0" w:evenVBand="0" w:oddHBand="0" w:evenHBand="0" w:firstRowFirstColumn="0" w:firstRowLastColumn="0" w:lastRowFirstColumn="0" w:lastRowLastColumn="0"/>
             <w:tcW w:w="4786" w:type="dxa"/>
           </w:tcPr>
           <w:p>
@@ -7599,17 +7714,26 @@
           </w:tcPr>
           <w:p>
             <w:pPr>
-              <w:rPr>
-                <w:sz w:val="24"/>
-                <w:szCs w:val="24"/>
-              </w:rPr>
-            </w:pPr>
-            <w:r>
-              <w:rPr>
-                <w:sz w:val="24"/>
-                <w:szCs w:val="24"/>
-              </w:rPr>
-              <w:t>Income and number of sold product calculated for each month of company’s activity.</w:t>
+              <w:cnfStyle w:val="000000010000" w:firstRow="0" w:lastRow="0" w:firstColumn="0" w:lastColumn="0" w:oddVBand="0" w:evenVBand="0" w:oddHBand="0" w:evenHBand="1" w:firstRowFirstColumn="0" w:firstRowLastColumn="0" w:lastRowFirstColumn="0" w:lastRowLastColumn="0"/>
+              <w:rPr>
+                <w:sz w:val="24"/>
+                <w:szCs w:val="24"/>
+              </w:rPr>
+            </w:pPr>
+            <w:r>
+              <w:rPr>
+                <w:sz w:val="24"/>
+                <w:szCs w:val="24"/>
+              </w:rPr>
+              <w:t xml:space="preserve">Income and number of sold product calculated </w:t>
+            </w:r>
+            <w:r>
+              <w:rPr>
+                <w:sz w:val="24"/>
+                <w:szCs w:val="24"/>
+              </w:rPr>
+              <w:lastRenderedPageBreak/>
+              <w:t>for each month of company’s activity.</w:t>
             </w:r>
           </w:p>
         </w:tc>
@@ -7623,7 +7747,7 @@
           <w:szCs w:val="24"/>
         </w:rPr>
       </w:pPr>
-      <w:bookmarkStart w:id="21" w:name="_Toc320774881"/>
+      <w:bookmarkStart w:id="20" w:name="_Toc320774881"/>
       <w:r>
         <w:rPr>
           <w:sz w:val="24"/>
@@ -7632,7 +7756,7 @@
         <w:lastRenderedPageBreak/>
         <w:t>Dataflow Diagram</w:t>
       </w:r>
-      <w:bookmarkEnd w:id="21"/>
+      <w:bookmarkEnd w:id="20"/>
     </w:p>
     <w:p>
       <w:pPr>
@@ -7693,7 +7817,7 @@
           <w:szCs w:val="24"/>
         </w:rPr>
       </w:pPr>
-      <w:bookmarkStart w:id="22" w:name="_Toc320774882"/>
+      <w:bookmarkStart w:id="21" w:name="_Toc320774882"/>
       <w:r>
         <w:rPr>
           <w:sz w:val="24"/>
@@ -7702,7 +7826,7 @@
         <w:lastRenderedPageBreak/>
         <w:t>Partitioning rules</w:t>
       </w:r>
-      <w:bookmarkEnd w:id="22"/>
+      <w:bookmarkEnd w:id="21"/>
     </w:p>
     <w:p>
       <w:pPr>
@@ -12192,7 +12316,7 @@
           <w:szCs w:val="24"/>
         </w:rPr>
       </w:pPr>
-      <w:bookmarkStart w:id="23" w:name="_Toc320774883"/>
+      <w:bookmarkStart w:id="22" w:name="_Toc320774883"/>
       <w:r>
         <w:rPr>
           <w:sz w:val="24"/>
@@ -12201,7 +12325,7 @@
         <w:lastRenderedPageBreak/>
         <w:t>Strategy of Parallel execution</w:t>
       </w:r>
-      <w:bookmarkEnd w:id="23"/>
+      <w:bookmarkEnd w:id="22"/>
     </w:p>
     <w:p>
       <w:pPr>
@@ -12274,6 +12398,8 @@
         </w:rPr>
         <w:t xml:space="preserve"> </w:t>
       </w:r>
+      <w:bookmarkStart w:id="23" w:name="_GoBack"/>
+      <w:bookmarkEnd w:id="23"/>
     </w:p>
     <w:sectPr>
       <w:headerReference w:type="default" r:id="rId13"/>
@@ -12839,7 +12965,7 @@
               <w:sz w:val="16"/>
               <w:szCs w:val="16"/>
             </w:rPr>
-            <w:t>25-Jul-2013 20:28</w:t>
+            <w:t>26-Jul-2013 08:10</w:t>
           </w:r>
           <w:r>
             <w:rPr>
@@ -13106,7 +13232,7 @@
               <w:sz w:val="16"/>
               <w:szCs w:val="16"/>
             </w:rPr>
-            <w:t>25-Jul-2013 20:28</w:t>
+            <w:t>26-Jul-2013 08:10</w:t>
           </w:r>
           <w:r>
             <w:rPr>
@@ -13806,17 +13932,19 @@
   <w:abstractNum w:abstractNumId="12">
     <w:nsid w:val="281A222E"/>
     <w:multiLevelType w:val="hybridMultilevel"/>
-    <w:tmpl w:val="D0E0D540"/>
-    <w:lvl w:ilvl="0" w:tplc="0419000F">
+    <w:tmpl w:val="78281A68"/>
+    <w:lvl w:ilvl="0" w:tplc="5024D4E2">
       <w:start w:val="1"/>
       <w:numFmt w:val="decimal"/>
       <w:lvlText w:val="%1."/>
       <w:lvlJc w:val="left"/>
       <w:pPr>
-        <w:ind w:left="720" w:hanging="360"/>
+        <w:ind w:left="786" w:hanging="360"/>
       </w:pPr>
       <w:rPr>
         <w:rFonts w:hint="default"/>
+        <w:sz w:val="24"/>
+        <w:szCs w:val="24"/>
       </w:rPr>
     </w:lvl>
     <w:lvl w:ilvl="1" w:tplc="04190019" w:tentative="1">
@@ -13825,7 +13953,7 @@
       <w:lvlText w:val="%2."/>
       <w:lvlJc w:val="left"/>
       <w:pPr>
-        <w:ind w:left="1440" w:hanging="360"/>
+        <w:ind w:left="1648" w:hanging="360"/>
       </w:pPr>
     </w:lvl>
     <w:lvl w:ilvl="2" w:tplc="0419001B" w:tentative="1">
@@ -13834,7 +13962,7 @@
       <w:lvlText w:val="%3."/>
       <w:lvlJc w:val="right"/>
       <w:pPr>
-        <w:ind w:left="2160" w:hanging="180"/>
+        <w:ind w:left="2368" w:hanging="180"/>
       </w:pPr>
     </w:lvl>
     <w:lvl w:ilvl="3" w:tplc="0419000F" w:tentative="1">
@@ -13843,7 +13971,7 @@
       <w:lvlText w:val="%4."/>
       <w:lvlJc w:val="left"/>
       <w:pPr>
-        <w:ind w:left="2880" w:hanging="360"/>
+        <w:ind w:left="3088" w:hanging="360"/>
       </w:pPr>
     </w:lvl>
     <w:lvl w:ilvl="4" w:tplc="04190019" w:tentative="1">
@@ -13852,7 +13980,7 @@
       <w:lvlText w:val="%5."/>
       <w:lvlJc w:val="left"/>
       <w:pPr>
-        <w:ind w:left="3600" w:hanging="360"/>
+        <w:ind w:left="3808" w:hanging="360"/>
       </w:pPr>
     </w:lvl>
     <w:lvl w:ilvl="5" w:tplc="0419001B" w:tentative="1">
@@ -13861,7 +13989,7 @@
       <w:lvlText w:val="%6."/>
       <w:lvlJc w:val="right"/>
       <w:pPr>
-        <w:ind w:left="4320" w:hanging="180"/>
+        <w:ind w:left="4528" w:hanging="180"/>
       </w:pPr>
     </w:lvl>
     <w:lvl w:ilvl="6" w:tplc="0419000F" w:tentative="1">
@@ -13870,7 +13998,7 @@
       <w:lvlText w:val="%7."/>
       <w:lvlJc w:val="left"/>
       <w:pPr>
-        <w:ind w:left="5040" w:hanging="360"/>
+        <w:ind w:left="5248" w:hanging="360"/>
       </w:pPr>
     </w:lvl>
     <w:lvl w:ilvl="7" w:tplc="04190019" w:tentative="1">
@@ -13879,7 +14007,7 @@
       <w:lvlText w:val="%8."/>
       <w:lvlJc w:val="left"/>
       <w:pPr>
-        <w:ind w:left="5760" w:hanging="360"/>
+        <w:ind w:left="5968" w:hanging="360"/>
       </w:pPr>
     </w:lvl>
     <w:lvl w:ilvl="8" w:tplc="0419001B" w:tentative="1">
@@ -13888,7 +14016,7 @@
       <w:lvlText w:val="%9."/>
       <w:lvlJc w:val="right"/>
       <w:pPr>
-        <w:ind w:left="6480" w:hanging="180"/>
+        <w:ind w:left="6688" w:hanging="180"/>
       </w:pPr>
     </w:lvl>
   </w:abstractNum>
@@ -15484,6 +15612,7 @@
   <w:style w:type="character" w:default="1" w:styleId="a4">
     <w:name w:val="Default Paragraph Font"/>
     <w:uiPriority w:val="1"/>
+    <w:semiHidden/>
     <w:unhideWhenUsed/>
   </w:style>
   <w:style w:type="table" w:default="1" w:styleId="a5">
@@ -17976,6 +18105,7 @@
   <w:style w:type="character" w:default="1" w:styleId="a4">
     <w:name w:val="Default Paragraph Font"/>
     <w:uiPriority w:val="1"/>
+    <w:semiHidden/>
     <w:unhideWhenUsed/>
   </w:style>
   <w:style w:type="table" w:default="1" w:styleId="a5">
@@ -20414,7 +20544,7 @@
 </file>
 
 <file path=customXml/itemProps1.xml><?xml version="1.0" encoding="utf-8"?>
-<ds:datastoreItem xmlns:ds="http://schemas.openxmlformats.org/officeDocument/2006/customXml" ds:itemID="{5DEB58B9-0FDA-4DBB-974A-EBED61505B6E}">
+<ds:datastoreItem xmlns:ds="http://schemas.openxmlformats.org/officeDocument/2006/customXml" ds:itemID="{A644833D-B4B2-4E81-815C-53A69B6E1AC6}">
   <ds:schemaRefs>
     <ds:schemaRef ds:uri="http://schemas.openxmlformats.org/officeDocument/2006/bibliography"/>
   </ds:schemaRefs>

</xml_diff>